<commit_message>
modified:   Network.py 	modified:   Operation Manual.docx 	deleted:    __pycache__/Encryptor.cpython-311.pyc 	deleted:    __pycache__/Keylogger.cpython-311.pyc 	deleted:    __pycache__/Network.cpython-311.pyc 	modified:   build/main/Analysis-00.toc 	modified:   build/main/EXE-00.toc 	modified:   build/main/PKG-00.toc 	modified:   build/main/PYZ-00.pyz 	modified:   build/main/PYZ-00.toc 	modified:   build/main/main.pkg 	modified:   build/main/warn-main.txt 	modified:   build/main/xref-main.html 	modified:   dist/main.exe 	deleted:    keylogs_2024-05-31_11-18-19.txt 	modified:   main.py 	new file:   placeholder.py
</commit_message>
<xml_diff>
--- a/Operation Manual.docx
+++ b/Operation Manual.docx
@@ -1374,17 +1374,16 @@
       <w:r>
         <w:rPr>
           <w:rFonts w:ascii="Calibri" w:hAnsi="Calibri" w:cs="Calibri"/>
-          <w:noProof/>
           <w:kern w:val="0"/>
           <w:sz w:val="22"/>
           <w:szCs w:val="22"/>
           <w:lang w:val="en"/>
         </w:rPr>
         <w:drawing>
-          <wp:inline distT="0" distB="0" distL="0" distR="0" wp14:anchorId="701B91F3" wp14:editId="6CBB0857">
-            <wp:extent cx="4787900" cy="4108450"/>
+          <wp:inline distT="0" distB="0" distL="0" distR="0" wp14:anchorId="18FEB1EB" wp14:editId="564CB0CA">
+            <wp:extent cx="4299342" cy="3689350"/>
             <wp:effectExtent l="0" t="0" r="0" b="0"/>
-            <wp:docPr id="4" name="Picture 4"/>
+            <wp:docPr id="2065852120" name="Picture 1" descr="A screenshot of a computer screen&#10;&#10;Description automatically generated"/>
             <wp:cNvGraphicFramePr>
               <a:graphicFrameLocks xmlns:a="http://schemas.openxmlformats.org/drawingml/2006/main" noChangeAspect="1"/>
             </wp:cNvGraphicFramePr>
@@ -1392,36 +1391,23 @@
               <a:graphicData uri="http://schemas.openxmlformats.org/drawingml/2006/picture">
                 <pic:pic xmlns:pic="http://schemas.openxmlformats.org/drawingml/2006/picture">
                   <pic:nvPicPr>
-                    <pic:cNvPr id="0" name="Picture 4"/>
-                    <pic:cNvPicPr>
-                      <a:picLocks noChangeAspect="1" noChangeArrowheads="1"/>
-                    </pic:cNvPicPr>
+                    <pic:cNvPr id="2065852120" name="Picture 1" descr="A screenshot of a computer screen&#10;&#10;Description automatically generated"/>
+                    <pic:cNvPicPr/>
                   </pic:nvPicPr>
                   <pic:blipFill>
-                    <a:blip r:embed="rId7">
-                      <a:extLst>
-                        <a:ext uri="{28A0092B-C50C-407E-A947-70E740481C1C}">
-                          <a14:useLocalDpi xmlns:a14="http://schemas.microsoft.com/office/drawing/2010/main" val="0"/>
-                        </a:ext>
-                      </a:extLst>
-                    </a:blip>
-                    <a:srcRect/>
+                    <a:blip r:embed="rId7"/>
                     <a:stretch>
                       <a:fillRect/>
                     </a:stretch>
                   </pic:blipFill>
-                  <pic:spPr bwMode="auto">
+                  <pic:spPr>
                     <a:xfrm>
                       <a:off x="0" y="0"/>
-                      <a:ext cx="4787900" cy="4108450"/>
+                      <a:ext cx="4300635" cy="3690460"/>
                     </a:xfrm>
                     <a:prstGeom prst="rect">
                       <a:avLst/>
                     </a:prstGeom>
-                    <a:noFill/>
-                    <a:ln>
-                      <a:noFill/>
-                    </a:ln>
                   </pic:spPr>
                 </pic:pic>
               </a:graphicData>
@@ -1557,44 +1543,34 @@
           <w:szCs w:val="22"/>
           <w:lang w:val="en"/>
         </w:rPr>
-        <w:t xml:space="preserve">The encryption option leads to the following screen, where the user can select whether they would like </w:t>
-      </w:r>
-      <w:r>
-        <w:rPr>
-          <w:rFonts w:ascii="Calibri" w:hAnsi="Calibri" w:cs="Calibri"/>
+        <w:t xml:space="preserve">The encryption option leads to the following screen, where the user can select whether they would like to decrypt or encrypt a message. </w:t>
+      </w:r>
+    </w:p>
+    <w:p>
+      <w:pPr>
+        <w:widowControl w:val="0"/>
+        <w:autoSpaceDE w:val="0"/>
+        <w:autoSpaceDN w:val="0"/>
+        <w:adjustRightInd w:val="0"/>
+        <w:spacing w:after="200" w:line="240" w:lineRule="auto"/>
+        <w:rPr>
+          <w:rFonts w:ascii="Calibri" w:hAnsi="Calibri" w:cs="Calibri"/>
+          <w:kern w:val="0"/>
+          <w:sz w:val="22"/>
+          <w:szCs w:val="22"/>
+          <w:lang w:val="en"/>
+        </w:rPr>
+      </w:pPr>
+      <w:r>
+        <w:rPr>
+          <w:rFonts w:ascii="Calibri" w:hAnsi="Calibri" w:cs="Calibri"/>
+          <w:noProof/>
           <w:kern w:val="0"/>
           <w:sz w:val="22"/>
           <w:szCs w:val="22"/>
           <w:lang w:val="en"/>
         </w:rPr>
         <w:lastRenderedPageBreak/>
-        <w:t xml:space="preserve">to decrypt or encrypt a message. </w:t>
-      </w:r>
-    </w:p>
-    <w:p>
-      <w:pPr>
-        <w:widowControl w:val="0"/>
-        <w:autoSpaceDE w:val="0"/>
-        <w:autoSpaceDN w:val="0"/>
-        <w:adjustRightInd w:val="0"/>
-        <w:spacing w:after="200" w:line="240" w:lineRule="auto"/>
-        <w:rPr>
-          <w:rFonts w:ascii="Calibri" w:hAnsi="Calibri" w:cs="Calibri"/>
-          <w:kern w:val="0"/>
-          <w:sz w:val="22"/>
-          <w:szCs w:val="22"/>
-          <w:lang w:val="en"/>
-        </w:rPr>
-      </w:pPr>
-      <w:r>
-        <w:rPr>
-          <w:rFonts w:ascii="Calibri" w:hAnsi="Calibri" w:cs="Calibri"/>
-          <w:noProof/>
-          <w:kern w:val="0"/>
-          <w:sz w:val="22"/>
-          <w:szCs w:val="22"/>
-          <w:lang w:val="en"/>
-        </w:rPr>
         <w:drawing>
           <wp:inline distT="0" distB="0" distL="0" distR="0" wp14:anchorId="5E3BF58D" wp14:editId="3D481D7B">
             <wp:extent cx="4787900" cy="4108450"/>
@@ -2136,6 +2112,7 @@
       <w:r>
         <w:rPr>
           <w:rFonts w:ascii="Calibri" w:hAnsi="Calibri" w:cs="Calibri"/>
+          <w:noProof/>
           <w:kern w:val="0"/>
           <w:sz w:val="22"/>
           <w:szCs w:val="22"/>
@@ -2241,7 +2218,83 @@
           <w:szCs w:val="22"/>
           <w:lang w:val="en"/>
         </w:rPr>
-        <w:t xml:space="preserve">use cases the program is applicable in. </w:t>
+        <w:t>use cases the program is applicable in.</w:t>
+      </w:r>
+      <w:r>
+        <w:rPr>
+          <w:rFonts w:ascii="Calibri" w:hAnsi="Calibri" w:cs="Calibri"/>
+          <w:kern w:val="0"/>
+          <w:sz w:val="22"/>
+          <w:szCs w:val="22"/>
+          <w:lang w:val="en"/>
+        </w:rPr>
+        <w:t xml:space="preserve"> The program will not accept durations less than 0, or greater </w:t>
+      </w:r>
+      <w:r>
+        <w:rPr>
+          <w:rFonts w:ascii="Calibri" w:hAnsi="Calibri" w:cs="Calibri"/>
+          <w:kern w:val="0"/>
+          <w:sz w:val="22"/>
+          <w:szCs w:val="22"/>
+          <w:lang w:val="en"/>
+        </w:rPr>
+        <w:t>than</w:t>
+      </w:r>
+      <w:r>
+        <w:rPr>
+          <w:rFonts w:ascii="Calibri" w:hAnsi="Calibri" w:cs="Calibri"/>
+          <w:kern w:val="0"/>
+          <w:sz w:val="22"/>
+          <w:szCs w:val="22"/>
+          <w:lang w:val="en"/>
+        </w:rPr>
+        <w:t xml:space="preserve"> an hour</w:t>
+      </w:r>
+      <w:r>
+        <w:rPr>
+          <w:rFonts w:ascii="Calibri" w:hAnsi="Calibri" w:cs="Calibri"/>
+          <w:kern w:val="0"/>
+          <w:sz w:val="22"/>
+          <w:szCs w:val="22"/>
+          <w:lang w:val="en"/>
+        </w:rPr>
+        <w:t>.</w:t>
+      </w:r>
+      <w:r>
+        <w:rPr>
+          <w:rFonts w:ascii="Calibri" w:hAnsi="Calibri" w:cs="Calibri"/>
+          <w:kern w:val="0"/>
+          <w:sz w:val="22"/>
+          <w:szCs w:val="22"/>
+          <w:lang w:val="en"/>
+        </w:rPr>
+        <w:t xml:space="preserve"> Running the keylogger for an extended duration will likely result in the program being labelled as “not responding” by Windows. This just means the window is not responding; however, the program will still be working as expected. Don’t close the window while the keylogger is running. </w:t>
+      </w:r>
+    </w:p>
+    <w:p>
+      <w:pPr>
+        <w:widowControl w:val="0"/>
+        <w:autoSpaceDE w:val="0"/>
+        <w:autoSpaceDN w:val="0"/>
+        <w:adjustRightInd w:val="0"/>
+        <w:spacing w:after="200" w:line="240" w:lineRule="auto"/>
+        <w:rPr>
+          <w:rFonts w:ascii="Calibri" w:hAnsi="Calibri" w:cs="Calibri"/>
+          <w:kern w:val="0"/>
+          <w:sz w:val="22"/>
+          <w:szCs w:val="22"/>
+          <w:lang w:val="en"/>
+        </w:rPr>
+      </w:pPr>
+      <w:r>
+        <w:rPr>
+          <w:rFonts w:ascii="Calibri" w:hAnsi="Calibri" w:cs="Calibri"/>
+          <w:kern w:val="0"/>
+          <w:sz w:val="22"/>
+          <w:szCs w:val="22"/>
+          <w:lang w:val="en"/>
+        </w:rPr>
+        <w:t xml:space="preserve">For your convenience, the program will minimize to the taskbar while the keylogger is running. It will deiconify once the subprogram ends. </w:t>
       </w:r>
     </w:p>
     <w:p>
@@ -2413,54 +2466,271 @@
           <w:lang w:val="en"/>
         </w:rPr>
       </w:pPr>
-      <w:proofErr w:type="spellStart"/>
-      <w:r>
-        <w:rPr>
-          <w:rFonts w:ascii="Calibri" w:hAnsi="Calibri" w:cs="Calibri"/>
-          <w:kern w:val="0"/>
-          <w:sz w:val="22"/>
-          <w:szCs w:val="22"/>
-          <w:lang w:val="en"/>
-        </w:rPr>
-        <w:t>Keylogs_YYYY</w:t>
-      </w:r>
-      <w:proofErr w:type="spellEnd"/>
-      <w:r>
-        <w:rPr>
-          <w:rFonts w:ascii="Calibri" w:hAnsi="Calibri" w:cs="Calibri"/>
-          <w:kern w:val="0"/>
-          <w:sz w:val="22"/>
-          <w:szCs w:val="22"/>
-          <w:lang w:val="en"/>
-        </w:rPr>
-        <w:t>-MM-DD_HH-MM-SS</w:t>
-      </w:r>
-    </w:p>
-    <w:p>
-      <w:pPr>
-        <w:widowControl w:val="0"/>
-        <w:autoSpaceDE w:val="0"/>
-        <w:autoSpaceDN w:val="0"/>
-        <w:adjustRightInd w:val="0"/>
-        <w:spacing w:after="200" w:line="240" w:lineRule="auto"/>
-        <w:rPr>
-          <w:rFonts w:ascii="Calibri" w:hAnsi="Calibri" w:cs="Calibri"/>
-          <w:kern w:val="0"/>
-          <w:sz w:val="22"/>
-          <w:szCs w:val="22"/>
-          <w:lang w:val="en"/>
-        </w:rPr>
-      </w:pPr>
-      <w:r>
-        <w:rPr>
-          <w:rFonts w:ascii="Calibri" w:hAnsi="Calibri" w:cs="Calibri"/>
-          <w:kern w:val="0"/>
-          <w:sz w:val="22"/>
-          <w:szCs w:val="22"/>
-          <w:lang w:val="en"/>
-        </w:rPr>
-        <w:t xml:space="preserve">This allows for maximum searchability and organization of your files. </w:t>
-      </w:r>
+      <w:r>
+        <w:rPr>
+          <w:rFonts w:ascii="Calibri" w:hAnsi="Calibri" w:cs="Calibri"/>
+          <w:kern w:val="0"/>
+          <w:sz w:val="22"/>
+          <w:szCs w:val="22"/>
+          <w:lang w:val="en"/>
+        </w:rPr>
+        <w:t>Keylogs_YYYY-MM-DD_HH-MM-SS</w:t>
+      </w:r>
+    </w:p>
+    <w:p>
+      <w:pPr>
+        <w:widowControl w:val="0"/>
+        <w:autoSpaceDE w:val="0"/>
+        <w:autoSpaceDN w:val="0"/>
+        <w:adjustRightInd w:val="0"/>
+        <w:spacing w:after="200" w:line="240" w:lineRule="auto"/>
+        <w:rPr>
+          <w:rFonts w:ascii="Calibri" w:hAnsi="Calibri" w:cs="Calibri"/>
+          <w:kern w:val="0"/>
+          <w:sz w:val="22"/>
+          <w:szCs w:val="22"/>
+          <w:lang w:val="en"/>
+        </w:rPr>
+      </w:pPr>
+      <w:r>
+        <w:rPr>
+          <w:rFonts w:ascii="Calibri" w:hAnsi="Calibri" w:cs="Calibri"/>
+          <w:kern w:val="0"/>
+          <w:sz w:val="22"/>
+          <w:szCs w:val="22"/>
+          <w:lang w:val="en"/>
+        </w:rPr>
+        <w:t xml:space="preserve">This allows for maximum searchability and organization of </w:t>
+      </w:r>
+      <w:r>
+        <w:rPr>
+          <w:rFonts w:ascii="Calibri" w:hAnsi="Calibri" w:cs="Calibri"/>
+          <w:kern w:val="0"/>
+          <w:sz w:val="22"/>
+          <w:szCs w:val="22"/>
+          <w:lang w:val="en"/>
+        </w:rPr>
+        <w:lastRenderedPageBreak/>
+        <w:t>your files.</w:t>
+      </w:r>
+    </w:p>
+    <w:p>
+      <w:pPr>
+        <w:widowControl w:val="0"/>
+        <w:autoSpaceDE w:val="0"/>
+        <w:autoSpaceDN w:val="0"/>
+        <w:adjustRightInd w:val="0"/>
+        <w:spacing w:after="200" w:line="240" w:lineRule="auto"/>
+        <w:rPr>
+          <w:rFonts w:ascii="Calibri" w:hAnsi="Calibri" w:cs="Calibri"/>
+          <w:kern w:val="0"/>
+          <w:sz w:val="22"/>
+          <w:szCs w:val="22"/>
+          <w:lang w:val="en"/>
+        </w:rPr>
+      </w:pPr>
+    </w:p>
+    <w:p>
+      <w:pPr>
+        <w:widowControl w:val="0"/>
+        <w:autoSpaceDE w:val="0"/>
+        <w:autoSpaceDN w:val="0"/>
+        <w:adjustRightInd w:val="0"/>
+        <w:spacing w:after="200" w:line="240" w:lineRule="auto"/>
+        <w:rPr>
+          <w:rFonts w:ascii="Calibri" w:hAnsi="Calibri" w:cs="Calibri"/>
+          <w:b/>
+          <w:bCs/>
+          <w:kern w:val="0"/>
+          <w:sz w:val="22"/>
+          <w:szCs w:val="22"/>
+          <w:lang w:val="en"/>
+        </w:rPr>
+      </w:pPr>
+      <w:r>
+        <w:rPr>
+          <w:rFonts w:ascii="Calibri" w:hAnsi="Calibri" w:cs="Calibri"/>
+          <w:b/>
+          <w:bCs/>
+          <w:kern w:val="0"/>
+          <w:sz w:val="22"/>
+          <w:szCs w:val="22"/>
+          <w:lang w:val="en"/>
+        </w:rPr>
+        <w:t xml:space="preserve">Network </w:t>
+      </w:r>
+      <w:r>
+        <w:rPr>
+          <w:rFonts w:ascii="Calibri" w:hAnsi="Calibri" w:cs="Calibri"/>
+          <w:b/>
+          <w:bCs/>
+          <w:kern w:val="0"/>
+          <w:sz w:val="22"/>
+          <w:szCs w:val="22"/>
+          <w:lang w:val="en"/>
+        </w:rPr>
+        <w:t>Check</w:t>
+      </w:r>
+      <w:r>
+        <w:rPr>
+          <w:rFonts w:ascii="Calibri" w:hAnsi="Calibri" w:cs="Calibri"/>
+          <w:b/>
+          <w:bCs/>
+          <w:kern w:val="0"/>
+          <w:sz w:val="22"/>
+          <w:szCs w:val="22"/>
+          <w:lang w:val="en"/>
+        </w:rPr>
+        <w:t>:</w:t>
+      </w:r>
+    </w:p>
+    <w:p>
+      <w:pPr>
+        <w:widowControl w:val="0"/>
+        <w:autoSpaceDE w:val="0"/>
+        <w:autoSpaceDN w:val="0"/>
+        <w:adjustRightInd w:val="0"/>
+        <w:spacing w:after="200" w:line="240" w:lineRule="auto"/>
+        <w:rPr>
+          <w:rFonts w:ascii="Calibri" w:hAnsi="Calibri" w:cs="Calibri"/>
+          <w:kern w:val="0"/>
+          <w:sz w:val="22"/>
+          <w:szCs w:val="22"/>
+          <w:lang w:val="en"/>
+        </w:rPr>
+      </w:pPr>
+      <w:r>
+        <w:rPr>
+          <w:rFonts w:ascii="Calibri" w:hAnsi="Calibri" w:cs="Calibri"/>
+          <w:kern w:val="0"/>
+          <w:sz w:val="22"/>
+          <w:szCs w:val="22"/>
+          <w:lang w:val="en"/>
+        </w:rPr>
+        <w:t xml:space="preserve">The network </w:t>
+      </w:r>
+      <w:r>
+        <w:rPr>
+          <w:rFonts w:ascii="Calibri" w:hAnsi="Calibri" w:cs="Calibri"/>
+          <w:kern w:val="0"/>
+          <w:sz w:val="22"/>
+          <w:szCs w:val="22"/>
+          <w:lang w:val="en"/>
+        </w:rPr>
+        <w:t xml:space="preserve">check scans your network for physical vulnerabilities, protecting you against malicious actors. It does this by checking every port on your network, and determining whether that port is open or closed. An open port means it is accessible to </w:t>
+      </w:r>
+      <w:r>
+        <w:rPr>
+          <w:rFonts w:ascii="Calibri" w:hAnsi="Calibri" w:cs="Calibri"/>
+          <w:kern w:val="0"/>
+          <w:sz w:val="22"/>
+          <w:szCs w:val="22"/>
+          <w:lang w:val="en"/>
+        </w:rPr>
+        <w:t>hackers and</w:t>
+      </w:r>
+      <w:r>
+        <w:rPr>
+          <w:rFonts w:ascii="Calibri" w:hAnsi="Calibri" w:cs="Calibri"/>
+          <w:kern w:val="0"/>
+          <w:sz w:val="22"/>
+          <w:szCs w:val="22"/>
+          <w:lang w:val="en"/>
+        </w:rPr>
+        <w:t xml:space="preserve"> does not have major protections. </w:t>
+      </w:r>
+    </w:p>
+    <w:p>
+      <w:pPr>
+        <w:widowControl w:val="0"/>
+        <w:autoSpaceDE w:val="0"/>
+        <w:autoSpaceDN w:val="0"/>
+        <w:adjustRightInd w:val="0"/>
+        <w:spacing w:after="200" w:line="240" w:lineRule="auto"/>
+        <w:rPr>
+          <w:rFonts w:ascii="Calibri" w:hAnsi="Calibri" w:cs="Calibri"/>
+          <w:kern w:val="0"/>
+          <w:sz w:val="22"/>
+          <w:szCs w:val="22"/>
+          <w:lang w:val="en"/>
+        </w:rPr>
+      </w:pPr>
+      <w:r>
+        <w:rPr>
+          <w:rFonts w:ascii="Calibri" w:hAnsi="Calibri" w:cs="Calibri"/>
+          <w:kern w:val="0"/>
+          <w:sz w:val="22"/>
+          <w:szCs w:val="22"/>
+          <w:lang w:val="en"/>
+        </w:rPr>
+        <w:t xml:space="preserve">The check will provide a .txt file, </w:t>
+      </w:r>
+      <w:r>
+        <w:rPr>
+          <w:rFonts w:ascii="Calibri" w:hAnsi="Calibri" w:cs="Calibri"/>
+          <w:kern w:val="0"/>
+          <w:sz w:val="22"/>
+          <w:szCs w:val="22"/>
+          <w:lang w:val="en"/>
+        </w:rPr>
+        <w:t xml:space="preserve">in the format </w:t>
+      </w:r>
+      <w:r>
+        <w:rPr>
+          <w:rFonts w:ascii="Calibri" w:hAnsi="Calibri" w:cs="Calibri"/>
+          <w:kern w:val="0"/>
+          <w:sz w:val="22"/>
+          <w:szCs w:val="22"/>
+          <w:lang w:val="en"/>
+        </w:rPr>
+        <w:t>"network_</w:t>
+      </w:r>
+      <w:r>
+        <w:rPr>
+          <w:rFonts w:ascii="Calibri" w:hAnsi="Calibri" w:cs="Calibri"/>
+          <w:kern w:val="0"/>
+          <w:sz w:val="22"/>
+          <w:szCs w:val="22"/>
+          <w:lang w:val="en"/>
+        </w:rPr>
+        <w:t>YYYY-MM-DD_HH-MM-SS</w:t>
+      </w:r>
+      <w:r>
+        <w:rPr>
+          <w:rFonts w:ascii="Calibri" w:hAnsi="Calibri" w:cs="Calibri"/>
+          <w:kern w:val="0"/>
+          <w:sz w:val="22"/>
+          <w:szCs w:val="22"/>
+          <w:lang w:val="en"/>
+        </w:rPr>
+        <w:t>.txt"</w:t>
+      </w:r>
+      <w:r>
+        <w:rPr>
+          <w:rFonts w:ascii="Calibri" w:hAnsi="Calibri" w:cs="Calibri"/>
+          <w:kern w:val="0"/>
+          <w:sz w:val="22"/>
+          <w:szCs w:val="22"/>
+          <w:lang w:val="en"/>
+        </w:rPr>
+        <w:t xml:space="preserve">, reporting on the status of all your ports, and finally summarizing whether you have any open ports. </w:t>
+      </w:r>
+    </w:p>
+    <w:p>
+      <w:pPr>
+        <w:widowControl w:val="0"/>
+        <w:autoSpaceDE w:val="0"/>
+        <w:autoSpaceDN w:val="0"/>
+        <w:adjustRightInd w:val="0"/>
+        <w:spacing w:after="200" w:line="240" w:lineRule="auto"/>
+        <w:rPr>
+          <w:rFonts w:ascii="Calibri" w:hAnsi="Calibri" w:cs="Calibri"/>
+          <w:kern w:val="0"/>
+          <w:sz w:val="22"/>
+          <w:szCs w:val="22"/>
+          <w:lang w:val="en"/>
+        </w:rPr>
+      </w:pPr>
     </w:p>
     <w:sectPr>
       <w:pgSz w:w="12240" w:h="15840"/>

</xml_diff>